<commit_message>
Atualizacao de tarefas a serem cumpridas
</commit_message>
<xml_diff>
--- a/Documentacao do projeto/Tarefas a serem cumpridas pela equipe.docx
+++ b/Documentacao do projeto/Tarefas a serem cumpridas pela equipe.docx
@@ -62,6 +62,23 @@
       <w:r>
         <w:t>Projetos atualizado no GitHub / Documentação do Projeto Atualizada</w:t>
       </w:r>
+      <w:r>
+        <w:t>,</w:t>
+      </w:r>
+      <w:r>
+        <w:rPr>
+          <w:b/>
+          <w:bCs/>
+        </w:rPr>
+        <w:t xml:space="preserve"> </w:t>
+      </w:r>
+      <w:r>
+        <w:rPr>
+          <w:b/>
+          <w:bCs/>
+        </w:rPr>
+        <w:t>Modelagem Lógica do Projeto v1</w:t>
+      </w:r>
     </w:p>
     <w:p>
       <w:r>
@@ -88,6 +105,32 @@
       <w:r>
         <w:t>Documentação do Projeto Atualizada</w:t>
       </w:r>
+      <w:r>
+        <w:t xml:space="preserve">, </w:t>
+      </w:r>
+      <w:r>
+        <w:rPr>
+          <w:b/>
+          <w:bCs/>
+        </w:rPr>
+        <w:t>Site Estático Institucional – Local em HTML/CSS/</w:t>
+      </w:r>
+      <w:proofErr w:type="spellStart"/>
+      <w:r>
+        <w:rPr>
+          <w:b/>
+          <w:bCs/>
+        </w:rPr>
+        <w:t>JavaScript</w:t>
+      </w:r>
+      <w:proofErr w:type="spellEnd"/>
+      <w:r>
+        <w:rPr>
+          <w:b/>
+          <w:bCs/>
+        </w:rPr>
+        <w:t xml:space="preserve">   </w:t>
+      </w:r>
     </w:p>
     <w:p>
       <w:r>
@@ -111,6 +154,35 @@
       <w:r>
         <w:t>Projetos atualizado no GitHub / Documentação do Projeto Atualizada</w:t>
       </w:r>
+      <w:r>
+        <w:t>,</w:t>
+      </w:r>
+      <w:r>
+        <w:t xml:space="preserve"> </w:t>
+      </w:r>
+      <w:r>
+        <w:rPr>
+          <w:b/>
+          <w:bCs/>
+        </w:rPr>
+        <w:t>Site Estático Institucional – Local em HTML/CSS/</w:t>
+      </w:r>
+      <w:proofErr w:type="spellStart"/>
+      <w:r>
+        <w:rPr>
+          <w:b/>
+          <w:bCs/>
+        </w:rPr>
+        <w:t>JavaScript</w:t>
+      </w:r>
+      <w:proofErr w:type="spellEnd"/>
+      <w:r>
+        <w:rPr>
+          <w:b/>
+          <w:bCs/>
+        </w:rPr>
+        <w:t xml:space="preserve">   </w:t>
+      </w:r>
     </w:p>
     <w:p>
       <w:r>
@@ -161,6 +233,16 @@
       <w:r>
         <w:t>Projetos atualizado no GitHub / Documentação do Projeto Atualizada</w:t>
       </w:r>
+      <w:r>
+        <w:t xml:space="preserve">, </w:t>
+      </w:r>
+      <w:r>
+        <w:rPr>
+          <w:b/>
+          <w:bCs/>
+        </w:rPr>
+        <w:t>Revisar a calculadora</w:t>
+      </w:r>
     </w:p>
     <w:p>
       <w:r>
@@ -181,6 +263,16 @@
       <w:r>
         <w:t>Projetos atualizado no GitHub / Documentação do Projeto Atualizada</w:t>
       </w:r>
+      <w:r>
+        <w:t xml:space="preserve">, </w:t>
+      </w:r>
+      <w:r>
+        <w:rPr>
+          <w:b/>
+          <w:bCs/>
+        </w:rPr>
+        <w:t>Modelagem Lógica do Projeto v1</w:t>
+      </w:r>
     </w:p>
     <w:p/>
     <w:p>
@@ -510,6 +602,7 @@
           <w:sz w:val="32"/>
           <w:szCs w:val="32"/>
         </w:rPr>
+        <w:lastRenderedPageBreak/>
         <w:t>Arquitetura Computacional</w:t>
       </w:r>
     </w:p>

</xml_diff>